<commit_message>
P4 dev en documenten
</commit_message>
<xml_diff>
--- a/P4/Source/Concepten P4.docx
+++ b/P4/Source/Concepten P4.docx
@@ -5,9 +5,6 @@
     <w:p>
       <w:pPr>
         <w:pStyle w:val="Titel"/>
-        <w:rPr>
-          <w:lang w:val="en-GB"/>
-        </w:rPr>
       </w:pPr>
       <w:r>
         <w:rPr>
@@ -77,121 +74,36 @@
           </wp:anchor>
         </w:drawing>
       </w:r>
-      <w:proofErr w:type="spellStart"/>
       <w:r>
-        <w:rPr>
-          <w:lang w:val="en-GB"/>
-        </w:rPr>
-        <w:t>Concepten</w:t>
+        <w:t>Concepten P4</w:t>
       </w:r>
-      <w:proofErr w:type="spellEnd"/>
+    </w:p>
+    <w:p>
+      <w:pPr>
+        <w:pStyle w:val="Geenafstand"/>
+      </w:pPr>
+    </w:p>
+    <w:p>
+      <w:pPr>
+        <w:pStyle w:val="Geenafstand"/>
+      </w:pPr>
       <w:r>
-        <w:rPr>
-          <w:lang w:val="en-GB"/>
-        </w:rPr>
-        <w:t xml:space="preserve"> P4</w:t>
+        <w:t>High fantasy, stylized</w:t>
       </w:r>
+      <w:bookmarkStart w:id="0" w:name="_GoBack"/>
+      <w:bookmarkEnd w:id="0"/>
     </w:p>
     <w:p>
       <w:pPr>
         <w:pStyle w:val="Geenafstand"/>
-        <w:rPr>
-          <w:lang w:val="en-GB"/>
-        </w:rPr>
-      </w:pPr>
+      </w:pPr>
+      <w:r>
+        <w:t xml:space="preserve">Medieval </w:t>
+      </w:r>
     </w:p>
     <w:p>
       <w:pPr>
         <w:pStyle w:val="Geenafstand"/>
-        <w:rPr>
-          <w:lang w:val="en-GB"/>
-        </w:rPr>
-      </w:pPr>
-      <w:r>
-        <w:rPr>
-          <w:lang w:val="en-GB"/>
-        </w:rPr>
-        <w:t xml:space="preserve">Horror, </w:t>
-      </w:r>
-      <w:proofErr w:type="spellStart"/>
-      <w:r>
-        <w:rPr>
-          <w:lang w:val="en-GB"/>
-        </w:rPr>
-        <w:t>stad</w:t>
-      </w:r>
-      <w:proofErr w:type="spellEnd"/>
-      <w:r>
-        <w:rPr>
-          <w:lang w:val="en-GB"/>
-        </w:rPr>
-        <w:t xml:space="preserve"> </w:t>
-      </w:r>
-      <w:proofErr w:type="spellStart"/>
-      <w:r>
-        <w:rPr>
-          <w:lang w:val="en-GB"/>
-        </w:rPr>
-        <w:t>Alexendria</w:t>
-      </w:r>
-      <w:proofErr w:type="spellEnd"/>
-      <w:r>
-        <w:rPr>
-          <w:lang w:val="en-GB"/>
-        </w:rPr>
-        <w:t xml:space="preserve"> (Walking Dead)</w:t>
-      </w:r>
-    </w:p>
-    <w:p>
-      <w:pPr>
-        <w:pStyle w:val="Geenafstand"/>
-        <w:rPr>
-          <w:lang w:val="en-GB"/>
-        </w:rPr>
-      </w:pPr>
-    </w:p>
-    <w:p>
-      <w:pPr>
-        <w:pStyle w:val="Geenafstand"/>
-        <w:rPr>
-          <w:lang w:val="en-GB"/>
-        </w:rPr>
-      </w:pPr>
-      <w:r>
-        <w:rPr>
-          <w:lang w:val="en-GB"/>
-        </w:rPr>
-        <w:t xml:space="preserve">Elysium, </w:t>
-      </w:r>
-    </w:p>
-    <w:p>
-      <w:pPr>
-        <w:pStyle w:val="Geenafstand"/>
-        <w:rPr>
-          <w:lang w:val="en-GB"/>
-        </w:rPr>
-      </w:pPr>
-    </w:p>
-    <w:p>
-      <w:pPr>
-        <w:pStyle w:val="Geenafstand"/>
-        <w:rPr>
-          <w:lang w:val="en-GB"/>
-        </w:rPr>
-      </w:pPr>
-      <w:r>
-        <w:rPr>
-          <w:lang w:val="en-GB"/>
-        </w:rPr>
-        <w:t xml:space="preserve">Fantasy </w:t>
-      </w:r>
-    </w:p>
-    <w:p>
-      <w:pPr>
-        <w:pStyle w:val="Geenafstand"/>
-        <w:rPr>
-          <w:lang w:val="en-GB"/>
-        </w:rPr>
       </w:pPr>
     </w:p>
     <w:p>
@@ -215,10 +127,15 @@
         <w:pStyle w:val="Geenafstand"/>
       </w:pPr>
       <w:r>
-        <w:t>zandsteen</w:t>
+        <w:t>Zandsteen</w:t>
       </w:r>
+    </w:p>
+    <w:p>
+      <w:pPr>
+        <w:pStyle w:val="Geenafstand"/>
+      </w:pPr>
       <w:r>
-        <w:t xml:space="preserve"> </w:t>
+        <w:t>Eventueel een muur om de stad</w:t>
       </w:r>
     </w:p>
     <w:p>
@@ -229,9 +146,6 @@
     <w:p>
       <w:pPr>
         <w:pStyle w:val="Geenafstand"/>
-        <w:rPr>
-          <w:lang w:val="en-GB"/>
-        </w:rPr>
       </w:pPr>
       <w:r>
         <w:rPr>
@@ -301,107 +215,40 @@
           </wp:anchor>
         </w:drawing>
       </w:r>
+    </w:p>
+    <w:p>
+      <w:pPr>
+        <w:pStyle w:val="Geenafstand"/>
+      </w:pPr>
+    </w:p>
+    <w:p>
+      <w:pPr>
+        <w:pStyle w:val="Geenafstand"/>
+      </w:pPr>
+    </w:p>
+    <w:p>
+      <w:pPr>
+        <w:pStyle w:val="Geenafstand"/>
+      </w:pPr>
+    </w:p>
+    <w:p>
+      <w:pPr>
+        <w:pStyle w:val="Geenafstand"/>
+      </w:pPr>
+    </w:p>
+    <w:p>
+      <w:pPr>
+        <w:pStyle w:val="Geenafstand"/>
+      </w:pPr>
       <w:r>
-        <w:rPr>
-          <w:lang w:val="en-GB"/>
-        </w:rPr>
-        <w:t xml:space="preserve">Barricade </w:t>
-      </w:r>
-      <w:proofErr w:type="spellStart"/>
-      <w:r>
-        <w:rPr>
-          <w:lang w:val="en-GB"/>
-        </w:rPr>
-        <w:t>Muur</w:t>
-      </w:r>
-      <w:proofErr w:type="spellEnd"/>
-      <w:r>
-        <w:rPr>
-          <w:lang w:val="en-GB"/>
-        </w:rPr>
-        <w:t>, survival</w:t>
-      </w:r>
-    </w:p>
-    <w:p>
-      <w:pPr>
-        <w:pStyle w:val="Geenafstand"/>
-        <w:rPr>
-          <w:lang w:val="en-GB"/>
-        </w:rPr>
-      </w:pPr>
-    </w:p>
-    <w:p>
-      <w:pPr>
-        <w:pStyle w:val="Geenafstand"/>
-        <w:rPr>
-          <w:lang w:val="en-GB"/>
-        </w:rPr>
-      </w:pPr>
-    </w:p>
-    <w:p>
-      <w:pPr>
-        <w:pStyle w:val="Geenafstand"/>
-        <w:rPr>
-          <w:lang w:val="en-GB"/>
-        </w:rPr>
-      </w:pPr>
-    </w:p>
-    <w:p>
-      <w:pPr>
-        <w:pStyle w:val="Geenafstand"/>
-        <w:rPr>
-          <w:lang w:val="en-GB"/>
-        </w:rPr>
-      </w:pPr>
-    </w:p>
-    <w:p>
-      <w:pPr>
-        <w:pStyle w:val="Geenafstand"/>
-        <w:rPr>
-          <w:lang w:val="en-GB"/>
-        </w:rPr>
-      </w:pPr>
-      <w:r>
-        <w:rPr>
-          <w:lang w:val="en-GB"/>
-        </w:rPr>
         <w:t xml:space="preserve"> </w:t>
       </w:r>
     </w:p>
-    <w:p>
-      <w:pPr>
-        <w:rPr>
-          <w:lang w:val="en-GB"/>
-        </w:rPr>
-      </w:pPr>
-    </w:p>
-    <w:p>
-      <w:pPr>
-        <w:rPr>
-          <w:lang w:val="en-GB"/>
-        </w:rPr>
-      </w:pPr>
-    </w:p>
-    <w:p>
-      <w:pPr>
-        <w:rPr>
-          <w:lang w:val="en-GB"/>
-        </w:rPr>
-      </w:pPr>
-    </w:p>
-    <w:p>
-      <w:pPr>
-        <w:rPr>
-          <w:lang w:val="en-GB"/>
-        </w:rPr>
-      </w:pPr>
-    </w:p>
-    <w:p>
-      <w:pPr>
-        <w:rPr>
-          <w:lang w:val="en-GB"/>
-        </w:rPr>
-      </w:pPr>
+    <w:p/>
+    <w:p/>
+    <w:p/>
+    <w:p/>
+    <w:p>
       <w:r>
         <w:rPr>
           <w:noProof/>
@@ -471,62 +318,14 @@
         </w:drawing>
       </w:r>
     </w:p>
-    <w:p>
-      <w:pPr>
-        <w:rPr>
-          <w:lang w:val="en-GB"/>
-        </w:rPr>
-      </w:pPr>
-    </w:p>
-    <w:p>
-      <w:pPr>
-        <w:rPr>
-          <w:lang w:val="en-GB"/>
-        </w:rPr>
-      </w:pPr>
-    </w:p>
-    <w:p>
-      <w:pPr>
-        <w:rPr>
-          <w:lang w:val="en-GB"/>
-        </w:rPr>
-      </w:pPr>
-    </w:p>
-    <w:p>
-      <w:pPr>
-        <w:rPr>
-          <w:lang w:val="en-GB"/>
-        </w:rPr>
-      </w:pPr>
-    </w:p>
-    <w:p>
-      <w:pPr>
-        <w:rPr>
-          <w:lang w:val="en-GB"/>
-        </w:rPr>
-      </w:pPr>
-    </w:p>
-    <w:p>
-      <w:pPr>
-        <w:rPr>
-          <w:lang w:val="en-GB"/>
-        </w:rPr>
-      </w:pPr>
-    </w:p>
-    <w:p>
-      <w:pPr>
-        <w:rPr>
-          <w:lang w:val="en-GB"/>
-        </w:rPr>
-      </w:pPr>
-    </w:p>
-    <w:p>
-      <w:pPr>
-        <w:rPr>
-          <w:lang w:val="en-GB"/>
-        </w:rPr>
-      </w:pPr>
-      <w:bookmarkStart w:id="0" w:name="_GoBack"/>
+    <w:p/>
+    <w:p/>
+    <w:p/>
+    <w:p/>
+    <w:p/>
+    <w:p/>
+    <w:p/>
+    <w:p>
       <w:r>
         <w:rPr>
           <w:noProof/>
@@ -595,77 +394,17 @@
           </wp:anchor>
         </w:drawing>
       </w:r>
-      <w:bookmarkEnd w:id="0"/>
-    </w:p>
-    <w:p>
-      <w:pPr>
-        <w:rPr>
-          <w:lang w:val="en-GB"/>
-        </w:rPr>
-      </w:pPr>
-    </w:p>
-    <w:p>
-      <w:pPr>
-        <w:rPr>
-          <w:lang w:val="en-GB"/>
-        </w:rPr>
-      </w:pPr>
-    </w:p>
-    <w:p>
-      <w:pPr>
-        <w:rPr>
-          <w:lang w:val="en-GB"/>
-        </w:rPr>
-      </w:pPr>
-    </w:p>
-    <w:p>
-      <w:pPr>
-        <w:rPr>
-          <w:lang w:val="en-GB"/>
-        </w:rPr>
-      </w:pPr>
-    </w:p>
-    <w:p>
-      <w:pPr>
-        <w:rPr>
-          <w:lang w:val="en-GB"/>
-        </w:rPr>
-      </w:pPr>
-    </w:p>
-    <w:p>
-      <w:pPr>
-        <w:rPr>
-          <w:lang w:val="en-GB"/>
-        </w:rPr>
-      </w:pPr>
-    </w:p>
-    <w:p>
-      <w:pPr>
-        <w:rPr>
-          <w:lang w:val="en-GB"/>
-        </w:rPr>
-      </w:pPr>
-    </w:p>
-    <w:p>
-      <w:pPr>
-        <w:rPr>
-          <w:lang w:val="en-GB"/>
-        </w:rPr>
-      </w:pPr>
-    </w:p>
-    <w:p>
-      <w:pPr>
-        <w:rPr>
-          <w:lang w:val="en-GB"/>
-        </w:rPr>
-      </w:pPr>
-    </w:p>
-    <w:p>
-      <w:pPr>
-        <w:rPr>
-          <w:lang w:val="en-GB"/>
-        </w:rPr>
-      </w:pPr>
+    </w:p>
+    <w:p/>
+    <w:p/>
+    <w:p/>
+    <w:p/>
+    <w:p/>
+    <w:p/>
+    <w:p/>
+    <w:p/>
+    <w:p/>
+    <w:p>
       <w:r>
         <w:rPr>
           <w:noProof/>
@@ -735,131 +474,24 @@
         </w:drawing>
       </w:r>
     </w:p>
-    <w:p>
-      <w:pPr>
-        <w:rPr>
-          <w:lang w:val="en-GB"/>
-        </w:rPr>
-      </w:pPr>
-    </w:p>
-    <w:p>
-      <w:pPr>
-        <w:rPr>
-          <w:lang w:val="en-GB"/>
-        </w:rPr>
-      </w:pPr>
-    </w:p>
-    <w:p>
-      <w:pPr>
-        <w:rPr>
-          <w:lang w:val="en-GB"/>
-        </w:rPr>
-      </w:pPr>
-    </w:p>
-    <w:p>
-      <w:pPr>
-        <w:rPr>
-          <w:lang w:val="en-GB"/>
-        </w:rPr>
-      </w:pPr>
-    </w:p>
-    <w:p>
-      <w:pPr>
-        <w:rPr>
-          <w:lang w:val="en-GB"/>
-        </w:rPr>
-      </w:pPr>
-    </w:p>
-    <w:p>
-      <w:pPr>
-        <w:rPr>
-          <w:lang w:val="en-GB"/>
-        </w:rPr>
-      </w:pPr>
-    </w:p>
-    <w:p>
-      <w:pPr>
-        <w:rPr>
-          <w:lang w:val="en-GB"/>
-        </w:rPr>
-      </w:pPr>
-    </w:p>
-    <w:p>
-      <w:pPr>
-        <w:rPr>
-          <w:lang w:val="en-GB"/>
-        </w:rPr>
-      </w:pPr>
-    </w:p>
-    <w:p>
-      <w:pPr>
-        <w:rPr>
-          <w:lang w:val="en-GB"/>
-        </w:rPr>
-      </w:pPr>
-    </w:p>
-    <w:p>
-      <w:pPr>
-        <w:rPr>
-          <w:lang w:val="en-GB"/>
-        </w:rPr>
-      </w:pPr>
-    </w:p>
-    <w:p>
-      <w:pPr>
-        <w:rPr>
-          <w:lang w:val="en-GB"/>
-        </w:rPr>
-      </w:pPr>
-    </w:p>
-    <w:p>
-      <w:pPr>
-        <w:rPr>
-          <w:lang w:val="en-GB"/>
-        </w:rPr>
-      </w:pPr>
-    </w:p>
-    <w:p>
-      <w:pPr>
-        <w:rPr>
-          <w:lang w:val="en-GB"/>
-        </w:rPr>
-      </w:pPr>
-    </w:p>
-    <w:p>
-      <w:pPr>
-        <w:rPr>
-          <w:lang w:val="en-GB"/>
-        </w:rPr>
-      </w:pPr>
-    </w:p>
-    <w:p>
-      <w:pPr>
-        <w:rPr>
-          <w:lang w:val="en-GB"/>
-        </w:rPr>
-      </w:pPr>
-    </w:p>
-    <w:p>
-      <w:pPr>
-        <w:rPr>
-          <w:lang w:val="en-GB"/>
-        </w:rPr>
-      </w:pPr>
-    </w:p>
-    <w:p>
-      <w:pPr>
-        <w:rPr>
-          <w:lang w:val="en-GB"/>
-        </w:rPr>
-      </w:pPr>
-    </w:p>
-    <w:p>
-      <w:pPr>
-        <w:rPr>
-          <w:lang w:val="en-GB"/>
-        </w:rPr>
-      </w:pPr>
+    <w:p/>
+    <w:p/>
+    <w:p/>
+    <w:p/>
+    <w:p/>
+    <w:p/>
+    <w:p/>
+    <w:p/>
+    <w:p/>
+    <w:p/>
+    <w:p/>
+    <w:p/>
+    <w:p/>
+    <w:p/>
+    <w:p/>
+    <w:p/>
+    <w:p/>
+    <w:p>
       <w:r>
         <w:rPr>
           <w:noProof/>
@@ -929,54 +561,18 @@
         </w:drawing>
       </w:r>
     </w:p>
-    <w:p>
-      <w:pPr>
-        <w:rPr>
-          <w:lang w:val="en-GB"/>
-        </w:rPr>
-      </w:pPr>
-    </w:p>
-    <w:p>
-      <w:pPr>
-        <w:rPr>
-          <w:lang w:val="en-GB"/>
-        </w:rPr>
-      </w:pPr>
-    </w:p>
-    <w:p>
-      <w:pPr>
-        <w:rPr>
-          <w:lang w:val="en-GB"/>
-        </w:rPr>
-      </w:pPr>
-    </w:p>
-    <w:p>
-      <w:pPr>
-        <w:rPr>
-          <w:lang w:val="en-GB"/>
-        </w:rPr>
-      </w:pPr>
-    </w:p>
-    <w:p>
-      <w:pPr>
-        <w:rPr>
-          <w:lang w:val="en-GB"/>
-        </w:rPr>
-      </w:pPr>
-    </w:p>
-    <w:p>
-      <w:pPr>
-        <w:tabs>
-          <w:tab w:val="left" w:pos="2910"/>
-        </w:tabs>
-        <w:rPr>
-          <w:lang w:val="en-GB"/>
-        </w:rPr>
+    <w:p/>
+    <w:p/>
+    <w:p/>
+    <w:p/>
+    <w:p/>
+    <w:p>
+      <w:pPr>
+        <w:tabs>
+          <w:tab w:val="left" w:pos="2910"/>
+        </w:tabs>
       </w:pPr>
       <w:r>
-        <w:rPr>
-          <w:lang w:val="en-GB"/>
-        </w:rPr>
         <w:tab/>
       </w:r>
     </w:p>
@@ -985,69 +581,48 @@
         <w:tabs>
           <w:tab w:val="left" w:pos="2910"/>
         </w:tabs>
-        <w:rPr>
-          <w:lang w:val="en-GB"/>
-        </w:rPr>
-      </w:pPr>
-    </w:p>
-    <w:p>
-      <w:pPr>
-        <w:tabs>
-          <w:tab w:val="left" w:pos="2910"/>
-        </w:tabs>
-        <w:rPr>
-          <w:lang w:val="en-GB"/>
-        </w:rPr>
-      </w:pPr>
-    </w:p>
-    <w:p>
-      <w:pPr>
-        <w:tabs>
-          <w:tab w:val="left" w:pos="2910"/>
-        </w:tabs>
-        <w:rPr>
-          <w:lang w:val="en-GB"/>
-        </w:rPr>
-      </w:pPr>
-    </w:p>
-    <w:p>
-      <w:pPr>
-        <w:tabs>
-          <w:tab w:val="left" w:pos="2910"/>
-        </w:tabs>
-        <w:rPr>
-          <w:lang w:val="en-GB"/>
-        </w:rPr>
-      </w:pPr>
-    </w:p>
-    <w:p>
-      <w:pPr>
-        <w:tabs>
-          <w:tab w:val="left" w:pos="2910"/>
-        </w:tabs>
-        <w:rPr>
-          <w:lang w:val="en-GB"/>
-        </w:rPr>
-      </w:pPr>
-    </w:p>
-    <w:p>
-      <w:pPr>
-        <w:tabs>
-          <w:tab w:val="left" w:pos="2910"/>
-        </w:tabs>
-        <w:rPr>
-          <w:lang w:val="en-GB"/>
-        </w:rPr>
-      </w:pPr>
-    </w:p>
-    <w:p>
-      <w:pPr>
-        <w:tabs>
-          <w:tab w:val="left" w:pos="2910"/>
-        </w:tabs>
-        <w:rPr>
-          <w:lang w:val="en-GB"/>
-        </w:rPr>
+      </w:pPr>
+    </w:p>
+    <w:p>
+      <w:pPr>
+        <w:tabs>
+          <w:tab w:val="left" w:pos="2910"/>
+        </w:tabs>
+      </w:pPr>
+    </w:p>
+    <w:p>
+      <w:pPr>
+        <w:tabs>
+          <w:tab w:val="left" w:pos="2910"/>
+        </w:tabs>
+      </w:pPr>
+    </w:p>
+    <w:p>
+      <w:pPr>
+        <w:tabs>
+          <w:tab w:val="left" w:pos="2910"/>
+        </w:tabs>
+      </w:pPr>
+    </w:p>
+    <w:p>
+      <w:pPr>
+        <w:tabs>
+          <w:tab w:val="left" w:pos="2910"/>
+        </w:tabs>
+      </w:pPr>
+    </w:p>
+    <w:p>
+      <w:pPr>
+        <w:tabs>
+          <w:tab w:val="left" w:pos="2910"/>
+        </w:tabs>
+      </w:pPr>
+    </w:p>
+    <w:p>
+      <w:pPr>
+        <w:tabs>
+          <w:tab w:val="left" w:pos="2910"/>
+        </w:tabs>
       </w:pPr>
       <w:r>
         <w:rPr>
@@ -1123,129 +698,90 @@
         <w:tabs>
           <w:tab w:val="left" w:pos="2910"/>
         </w:tabs>
-        <w:rPr>
-          <w:lang w:val="en-GB"/>
-        </w:rPr>
-      </w:pPr>
-    </w:p>
-    <w:p>
-      <w:pPr>
-        <w:tabs>
-          <w:tab w:val="left" w:pos="2910"/>
-        </w:tabs>
-        <w:rPr>
-          <w:lang w:val="en-GB"/>
-        </w:rPr>
-      </w:pPr>
-    </w:p>
-    <w:p>
-      <w:pPr>
-        <w:tabs>
-          <w:tab w:val="left" w:pos="2910"/>
-        </w:tabs>
-        <w:rPr>
-          <w:lang w:val="en-GB"/>
-        </w:rPr>
-      </w:pPr>
-    </w:p>
-    <w:p>
-      <w:pPr>
-        <w:tabs>
-          <w:tab w:val="left" w:pos="2910"/>
-        </w:tabs>
-        <w:rPr>
-          <w:lang w:val="en-GB"/>
-        </w:rPr>
-      </w:pPr>
-    </w:p>
-    <w:p>
-      <w:pPr>
-        <w:tabs>
-          <w:tab w:val="left" w:pos="2910"/>
-        </w:tabs>
-        <w:rPr>
-          <w:lang w:val="en-GB"/>
-        </w:rPr>
-      </w:pPr>
-    </w:p>
-    <w:p>
-      <w:pPr>
-        <w:tabs>
-          <w:tab w:val="left" w:pos="2910"/>
-        </w:tabs>
-        <w:rPr>
-          <w:lang w:val="en-GB"/>
-        </w:rPr>
-      </w:pPr>
-    </w:p>
-    <w:p>
-      <w:pPr>
-        <w:tabs>
-          <w:tab w:val="left" w:pos="2910"/>
-        </w:tabs>
-        <w:rPr>
-          <w:lang w:val="en-GB"/>
-        </w:rPr>
-      </w:pPr>
-    </w:p>
-    <w:p>
-      <w:pPr>
-        <w:tabs>
-          <w:tab w:val="left" w:pos="2910"/>
-        </w:tabs>
-        <w:rPr>
-          <w:lang w:val="en-GB"/>
-        </w:rPr>
-      </w:pPr>
-    </w:p>
-    <w:p>
-      <w:pPr>
-        <w:tabs>
-          <w:tab w:val="left" w:pos="2910"/>
-        </w:tabs>
-        <w:rPr>
-          <w:lang w:val="en-GB"/>
-        </w:rPr>
-      </w:pPr>
-    </w:p>
-    <w:p>
-      <w:pPr>
-        <w:tabs>
-          <w:tab w:val="left" w:pos="2910"/>
-        </w:tabs>
-        <w:rPr>
-          <w:lang w:val="en-GB"/>
-        </w:rPr>
-      </w:pPr>
-    </w:p>
-    <w:p>
-      <w:pPr>
-        <w:tabs>
-          <w:tab w:val="left" w:pos="2910"/>
-        </w:tabs>
-        <w:rPr>
-          <w:lang w:val="en-GB"/>
-        </w:rPr>
-      </w:pPr>
-    </w:p>
-    <w:p>
-      <w:pPr>
-        <w:tabs>
-          <w:tab w:val="left" w:pos="2910"/>
-        </w:tabs>
-        <w:rPr>
-          <w:lang w:val="en-GB"/>
-        </w:rPr>
-      </w:pPr>
-    </w:p>
-    <w:p>
-      <w:pPr>
-        <w:tabs>
-          <w:tab w:val="left" w:pos="2910"/>
-        </w:tabs>
-        <w:rPr>
-          <w:lang w:val="en-GB"/>
-        </w:rPr>
+      </w:pPr>
+    </w:p>
+    <w:p>
+      <w:pPr>
+        <w:tabs>
+          <w:tab w:val="left" w:pos="2910"/>
+        </w:tabs>
+      </w:pPr>
+    </w:p>
+    <w:p>
+      <w:pPr>
+        <w:tabs>
+          <w:tab w:val="left" w:pos="2910"/>
+        </w:tabs>
+      </w:pPr>
+    </w:p>
+    <w:p>
+      <w:pPr>
+        <w:tabs>
+          <w:tab w:val="left" w:pos="2910"/>
+        </w:tabs>
+      </w:pPr>
+    </w:p>
+    <w:p>
+      <w:pPr>
+        <w:tabs>
+          <w:tab w:val="left" w:pos="2910"/>
+        </w:tabs>
+      </w:pPr>
+    </w:p>
+    <w:p>
+      <w:pPr>
+        <w:tabs>
+          <w:tab w:val="left" w:pos="2910"/>
+        </w:tabs>
+      </w:pPr>
+    </w:p>
+    <w:p>
+      <w:pPr>
+        <w:tabs>
+          <w:tab w:val="left" w:pos="2910"/>
+        </w:tabs>
+      </w:pPr>
+    </w:p>
+    <w:p>
+      <w:pPr>
+        <w:tabs>
+          <w:tab w:val="left" w:pos="2910"/>
+        </w:tabs>
+      </w:pPr>
+    </w:p>
+    <w:p>
+      <w:pPr>
+        <w:tabs>
+          <w:tab w:val="left" w:pos="2910"/>
+        </w:tabs>
+      </w:pPr>
+    </w:p>
+    <w:p>
+      <w:pPr>
+        <w:tabs>
+          <w:tab w:val="left" w:pos="2910"/>
+        </w:tabs>
+      </w:pPr>
+    </w:p>
+    <w:p>
+      <w:pPr>
+        <w:tabs>
+          <w:tab w:val="left" w:pos="2910"/>
+        </w:tabs>
+      </w:pPr>
+    </w:p>
+    <w:p>
+      <w:pPr>
+        <w:tabs>
+          <w:tab w:val="left" w:pos="2910"/>
+        </w:tabs>
+      </w:pPr>
+    </w:p>
+    <w:p>
+      <w:pPr>
+        <w:tabs>
+          <w:tab w:val="left" w:pos="2910"/>
+        </w:tabs>
       </w:pPr>
     </w:p>
     <w:p>

</xml_diff>